<commit_message>
Begun describing the story
</commit_message>
<xml_diff>
--- a/Project Proposal.docx
+++ b/Project Proposal.docx
@@ -101,6 +101,78 @@
     <w:p>
       <w:r>
         <w:t>Story:</w:t>
+      </w:r>
+    </w:p>
+    <w:p>
+      <w:r>
+        <w:tab/>
+        <w:t>A solid droplet of light falls down a dark chasm</w:t>
+      </w:r>
+      <w:r>
+        <w:t xml:space="preserve"> and lands in a cube of slime at the very bottom.</w:t>
+      </w:r>
+      <w:r>
+        <w:t xml:space="preserve"> The slime becomes aware of </w:t>
+      </w:r>
+      <w:r>
+        <w:t>its</w:t>
+      </w:r>
+      <w:r>
+        <w:t xml:space="preserve"> surroundings</w:t>
+      </w:r>
+      <w:r>
+        <w:t xml:space="preserve"> and begins to explore</w:t>
+      </w:r>
+      <w:r>
+        <w:t xml:space="preserve">. As it does, the </w:t>
+      </w:r>
+      <w:r>
+        <w:t>light’s memories</w:t>
+      </w:r>
+      <w:r>
+        <w:t xml:space="preserve"> </w:t>
+      </w:r>
+      <w:r>
+        <w:t>beckon</w:t>
+      </w:r>
+      <w:r>
+        <w:t xml:space="preserve"> the slime to reach higher </w:t>
+      </w:r>
+      <w:r>
+        <w:t>in search of the surface.</w:t>
+      </w:r>
+      <w:r>
+        <w:t xml:space="preserve"> Along the way </w:t>
+      </w:r>
+      <w:r>
+        <w:t xml:space="preserve">this cute little slime will need to </w:t>
+      </w:r>
+      <w:r>
+        <w:t>build</w:t>
+      </w:r>
+      <w:r>
+        <w:t xml:space="preserve"> tools</w:t>
+      </w:r>
+      <w:r>
+        <w:t xml:space="preserve"> and upgrade abilities to </w:t>
+      </w:r>
+      <w:r>
+        <w:t xml:space="preserve">overcome obstacles and </w:t>
+      </w:r>
+      <w:r>
+        <w:t xml:space="preserve">climb to higher levels. </w:t>
+      </w:r>
+      <w:r>
+        <w:t>It will meet friends</w:t>
+      </w:r>
+      <w:r>
+        <w:t xml:space="preserve">, enemies, and others as it discovers the magical world it has </w:t>
+      </w:r>
+      <w:r>
+        <w:t>woken up in.</w:t>
+      </w:r>
+      <w:r>
+        <w:t xml:space="preserve"> </w:t>
       </w:r>
     </w:p>
     <w:p>

</xml_diff>